<commit_message>
I edited a line
</commit_message>
<xml_diff>
--- a/thesis.docx
+++ b/thesis.docx
@@ -170,9 +170,11 @@
       <w:pPr>
         <w:jc w:val="both"/>
       </w:pPr>
+      <w:proofErr w:type="gramStart"/>
       <w:r>
         <w:t>Methodology :</w:t>
       </w:r>
+      <w:proofErr w:type="gramEnd"/>
     </w:p>
     <w:p>
       <w:pPr>
@@ -187,10 +189,16 @@
         <w:t xml:space="preserve">Data preprocessing </w:t>
       </w:r>
       <w:r>
-        <w:t xml:space="preserve">-&gt; Istiak </w:t>
-      </w:r>
-      <w:bookmarkStart w:id="0" w:name="_GoBack"/>
-      <w:bookmarkEnd w:id="0"/>
+        <w:t xml:space="preserve">-&gt; </w:t>
+      </w:r>
+      <w:proofErr w:type="spellStart"/>
+      <w:r>
+        <w:t>Istiak</w:t>
+      </w:r>
+      <w:proofErr w:type="spellEnd"/>
+      <w:r>
+        <w:t xml:space="preserve"> </w:t>
+      </w:r>
     </w:p>
     <w:p>
       <w:pPr>
@@ -217,6 +225,29 @@
       <w:r>
         <w:t xml:space="preserve">Algorithm Description </w:t>
       </w:r>
+    </w:p>
+    <w:p>
+      <w:pPr>
+        <w:jc w:val="both"/>
+      </w:pPr>
+      <w:r>
+        <w:t xml:space="preserve">Edited by </w:t>
+      </w:r>
+      <w:proofErr w:type="spellStart"/>
+      <w:r>
+        <w:t>asif</w:t>
+      </w:r>
+      <w:proofErr w:type="spellEnd"/>
+      <w:r>
+        <w:t xml:space="preserve"> twice</w:t>
+      </w:r>
+    </w:p>
+    <w:p>
+      <w:pPr>
+        <w:jc w:val="both"/>
+      </w:pPr>
+      <w:bookmarkStart w:id="0" w:name="_GoBack"/>
+      <w:bookmarkEnd w:id="0"/>
     </w:p>
     <w:p>
       <w:pPr>
@@ -240,7 +271,7 @@
 
 <file path=word/numbering.xml><?xml version="1.0" encoding="utf-8"?>
 <w:numbering xmlns:wpc="http://schemas.microsoft.com/office/word/2010/wordprocessingCanvas" xmlns:mc="http://schemas.openxmlformats.org/markup-compatibility/2006" xmlns:o="urn:schemas-microsoft-com:office:office" xmlns:r="http://schemas.openxmlformats.org/officeDocument/2006/relationships" xmlns:m="http://schemas.openxmlformats.org/officeDocument/2006/math" xmlns:v="urn:schemas-microsoft-com:vml" xmlns:wp14="http://schemas.microsoft.com/office/word/2010/wordprocessingDrawing" xmlns:wp="http://schemas.openxmlformats.org/drawingml/2006/wordprocessingDrawing" xmlns:w10="urn:schemas-microsoft-com:office:word" xmlns:w="http://schemas.openxmlformats.org/wordprocessingml/2006/main" xmlns:w14="http://schemas.microsoft.com/office/word/2010/wordml" xmlns:w15="http://schemas.microsoft.com/office/word/2012/wordml" xmlns:wpg="http://schemas.microsoft.com/office/word/2010/wordprocessingGroup" xmlns:wpi="http://schemas.microsoft.com/office/word/2010/wordprocessingInk" xmlns:wne="http://schemas.microsoft.com/office/word/2006/wordml" xmlns:wps="http://schemas.microsoft.com/office/word/2010/wordprocessingShape" mc:Ignorable="w14 w15 wp14">
-  <w:abstractNum w:abstractNumId="0" w15:restartNumberingAfterBreak="0">
+  <w:abstractNum w:abstractNumId="0">
     <w:nsid w:val="0A03348F"/>
     <w:multiLevelType w:val="hybridMultilevel"/>
     <w:tmpl w:val="37DEBE12"/>
@@ -1051,7 +1082,7 @@
 </file>
 
 <file path=customXml/itemProps1.xml><?xml version="1.0" encoding="utf-8"?>
-<ds:datastoreItem xmlns:ds="http://schemas.openxmlformats.org/officeDocument/2006/customXml" ds:itemID="{036920B7-A76D-45DB-B5AE-0A9A95652D8A}">
+<ds:datastoreItem xmlns:ds="http://schemas.openxmlformats.org/officeDocument/2006/customXml" ds:itemID="{D27D4C2E-EBB1-479D-BD1C-F45DAC4C750A}">
   <ds:schemaRefs>
     <ds:schemaRef ds:uri="http://schemas.openxmlformats.org/officeDocument/2006/bibliography"/>
   </ds:schemaRefs>

</xml_diff>

<commit_message>
Edited some part of the doc.
</commit_message>
<xml_diff>
--- a/thesis.docx
+++ b/thesis.docx
@@ -202,44 +202,58 @@
     </w:p>
     <w:p>
       <w:pPr>
-        <w:pStyle w:val="ListParagraph"/>
-        <w:numPr>
-          <w:ilvl w:val="0"/>
-          <w:numId w:val="1"/>
-        </w:numPr>
-        <w:jc w:val="both"/>
-      </w:pPr>
-      <w:r>
-        <w:t xml:space="preserve">ANN </w:t>
-      </w:r>
-    </w:p>
-    <w:p>
-      <w:pPr>
-        <w:pStyle w:val="ListParagraph"/>
-        <w:numPr>
-          <w:ilvl w:val="0"/>
-          <w:numId w:val="1"/>
-        </w:numPr>
-        <w:jc w:val="both"/>
-      </w:pPr>
-      <w:r>
-        <w:t xml:space="preserve">Algorithm Description </w:t>
-      </w:r>
-    </w:p>
-    <w:p>
-      <w:pPr>
-        <w:jc w:val="both"/>
-      </w:pPr>
-      <w:r>
-        <w:t xml:space="preserve">Edited by </w:t>
-      </w:r>
-      <w:proofErr w:type="spellStart"/>
-      <w:r>
-        <w:t>asif</w:t>
-      </w:r>
-      <w:proofErr w:type="spellEnd"/>
-      <w:r>
-        <w:t xml:space="preserve"> twice</w:t>
+        <w:jc w:val="both"/>
+      </w:pPr>
+    </w:p>
+    <w:p>
+      <w:pPr>
+        <w:jc w:val="both"/>
+      </w:pPr>
+    </w:p>
+    <w:p>
+      <w:pPr>
+        <w:jc w:val="both"/>
+        <w:rPr>
+          <w:b/>
+        </w:rPr>
+      </w:pPr>
+      <w:r>
+        <w:rPr>
+          <w:b/>
+        </w:rPr>
+        <w:t xml:space="preserve">A. </w:t>
+      </w:r>
+      <w:r>
+        <w:rPr>
+          <w:b/>
+        </w:rPr>
+        <w:t>Artificial Neural Network Approach:</w:t>
+      </w:r>
+    </w:p>
+    <w:p>
+      <w:pPr>
+        <w:jc w:val="both"/>
+      </w:pPr>
+      <w:r>
+        <w:t xml:space="preserve">AI approach is engaging for computerized reasoning since it depends on the standard of gaining from preparing and experience. Connectionist models, for example, ANNs, are appropriate for AI where association loads are changed in accordance </w:t>
+      </w:r>
+      <w:r>
+        <w:t>for the sake of improving</w:t>
+      </w:r>
+      <w:r>
+        <w:t xml:space="preserve"> the presentation of a system. An ANN is a </w:t>
+      </w:r>
+      <w:r>
+        <w:t>network of nodes</w:t>
+      </w:r>
+      <w:r>
+        <w:t xml:space="preserve"> associated with coordinated bends each with a numerical weight</w:t>
+      </w:r>
+      <w:r>
+        <w:t xml:space="preserve"> </w:t>
+      </w:r>
+      <w:r>
+        <w:t>indicating the quality of the association.</w:t>
       </w:r>
     </w:p>
     <w:p>
@@ -248,6 +262,11 @@
       </w:pPr>
       <w:bookmarkStart w:id="0" w:name="_GoBack"/>
       <w:bookmarkEnd w:id="0"/>
+    </w:p>
+    <w:p>
+      <w:pPr>
+        <w:jc w:val="both"/>
+      </w:pPr>
     </w:p>
     <w:p>
       <w:pPr>
@@ -360,8 +379,100 @@
       </w:pPr>
     </w:lvl>
   </w:abstractNum>
+  <w:abstractNum w:abstractNumId="1">
+    <w:nsid w:val="796C6956"/>
+    <w:multiLevelType w:val="hybridMultilevel"/>
+    <w:tmpl w:val="641AB138"/>
+    <w:lvl w:ilvl="0" w:tplc="04090015">
+      <w:start w:val="1"/>
+      <w:numFmt w:val="upperLetter"/>
+      <w:lvlText w:val="%1."/>
+      <w:lvlJc w:val="left"/>
+      <w:pPr>
+        <w:ind w:left="720" w:hanging="360"/>
+      </w:pPr>
+      <w:rPr>
+        <w:rFonts w:hint="default"/>
+      </w:rPr>
+    </w:lvl>
+    <w:lvl w:ilvl="1" w:tplc="04090019" w:tentative="1">
+      <w:start w:val="1"/>
+      <w:numFmt w:val="lowerLetter"/>
+      <w:lvlText w:val="%2."/>
+      <w:lvlJc w:val="left"/>
+      <w:pPr>
+        <w:ind w:left="1440" w:hanging="360"/>
+      </w:pPr>
+    </w:lvl>
+    <w:lvl w:ilvl="2" w:tplc="0409001B" w:tentative="1">
+      <w:start w:val="1"/>
+      <w:numFmt w:val="lowerRoman"/>
+      <w:lvlText w:val="%3."/>
+      <w:lvlJc w:val="right"/>
+      <w:pPr>
+        <w:ind w:left="2160" w:hanging="180"/>
+      </w:pPr>
+    </w:lvl>
+    <w:lvl w:ilvl="3" w:tplc="0409000F" w:tentative="1">
+      <w:start w:val="1"/>
+      <w:numFmt w:val="decimal"/>
+      <w:lvlText w:val="%4."/>
+      <w:lvlJc w:val="left"/>
+      <w:pPr>
+        <w:ind w:left="2880" w:hanging="360"/>
+      </w:pPr>
+    </w:lvl>
+    <w:lvl w:ilvl="4" w:tplc="04090019" w:tentative="1">
+      <w:start w:val="1"/>
+      <w:numFmt w:val="lowerLetter"/>
+      <w:lvlText w:val="%5."/>
+      <w:lvlJc w:val="left"/>
+      <w:pPr>
+        <w:ind w:left="3600" w:hanging="360"/>
+      </w:pPr>
+    </w:lvl>
+    <w:lvl w:ilvl="5" w:tplc="0409001B" w:tentative="1">
+      <w:start w:val="1"/>
+      <w:numFmt w:val="lowerRoman"/>
+      <w:lvlText w:val="%6."/>
+      <w:lvlJc w:val="right"/>
+      <w:pPr>
+        <w:ind w:left="4320" w:hanging="180"/>
+      </w:pPr>
+    </w:lvl>
+    <w:lvl w:ilvl="6" w:tplc="0409000F" w:tentative="1">
+      <w:start w:val="1"/>
+      <w:numFmt w:val="decimal"/>
+      <w:lvlText w:val="%7."/>
+      <w:lvlJc w:val="left"/>
+      <w:pPr>
+        <w:ind w:left="5040" w:hanging="360"/>
+      </w:pPr>
+    </w:lvl>
+    <w:lvl w:ilvl="7" w:tplc="04090019" w:tentative="1">
+      <w:start w:val="1"/>
+      <w:numFmt w:val="lowerLetter"/>
+      <w:lvlText w:val="%8."/>
+      <w:lvlJc w:val="left"/>
+      <w:pPr>
+        <w:ind w:left="5760" w:hanging="360"/>
+      </w:pPr>
+    </w:lvl>
+    <w:lvl w:ilvl="8" w:tplc="0409001B" w:tentative="1">
+      <w:start w:val="1"/>
+      <w:numFmt w:val="lowerRoman"/>
+      <w:lvlText w:val="%9."/>
+      <w:lvlJc w:val="right"/>
+      <w:pPr>
+        <w:ind w:left="6480" w:hanging="180"/>
+      </w:pPr>
+    </w:lvl>
+  </w:abstractNum>
   <w:num w:numId="1">
     <w:abstractNumId w:val="0"/>
+  </w:num>
+  <w:num w:numId="2">
+    <w:abstractNumId w:val="1"/>
   </w:num>
 </w:numbering>
 </file>
@@ -1082,7 +1193,7 @@
 </file>
 
 <file path=customXml/itemProps1.xml><?xml version="1.0" encoding="utf-8"?>
-<ds:datastoreItem xmlns:ds="http://schemas.openxmlformats.org/officeDocument/2006/customXml" ds:itemID="{D27D4C2E-EBB1-479D-BD1C-F45DAC4C750A}">
+<ds:datastoreItem xmlns:ds="http://schemas.openxmlformats.org/officeDocument/2006/customXml" ds:itemID="{AA8C42AA-5C06-4E5F-A9B3-4465DE8FBE83}">
   <ds:schemaRefs>
     <ds:schemaRef ds:uri="http://schemas.openxmlformats.org/officeDocument/2006/bibliography"/>
   </ds:schemaRefs>

</xml_diff>